<commit_message>
New Version of Word document
Added some more graphs and LLM queries
</commit_message>
<xml_diff>
--- a/Climate Ontology and LLM Integration Examples.docx
+++ b/Climate Ontology and LLM Integration Examples.docx
@@ -107,10 +107,14 @@
           </wp:inline>
         </w:drawing>
       </w:r>
-      <w:r>
-        <w:t>\</w:t>
-      </w:r>
     </w:p>
+    <w:p/>
+    <w:p>
+      <w:r>
+        <w:t xml:space="preserve">These examples are a little repetitive because there is so little info in the ontology right now. </w:t>
+      </w:r>
+    </w:p>
+    <w:p/>
     <w:p>
       <w:r>
         <w:rPr>
@@ -208,11 +212,7 @@
         </w:drawing>
       </w:r>
     </w:p>
-    <w:p>
-      <w:r>
-        <w:t xml:space="preserve">Here is an example of a graph. Note: the pink label is used to specify the class: “High Tide Flooding and Shoreline Erosion”. The node is an instance of that class because it is a specific example of that problem occurring in Norfolk Virginia. </w:t>
-      </w:r>
-    </w:p>
+    <w:p/>
     <w:p>
       <w:r>
         <w:rPr>
@@ -220,10 +220,10 @@
         </w:rPr>
         <w:lastRenderedPageBreak/>
         <w:drawing>
-          <wp:inline distT="0" distB="0" distL="0" distR="0" wp14:anchorId="7257B534" wp14:editId="7DDF9230">
-            <wp:extent cx="5646420" cy="3936810"/>
-            <wp:effectExtent l="0" t="0" r="0" b="6985"/>
-            <wp:docPr id="2123219560" name="Picture 4" descr="A diagram of a government&#10;&#10;Description automatically generated"/>
+          <wp:inline distT="0" distB="0" distL="0" distR="0" wp14:anchorId="05D7721B" wp14:editId="4BABA013">
+            <wp:extent cx="5943600" cy="3154045"/>
+            <wp:effectExtent l="0" t="0" r="0" b="8255"/>
+            <wp:docPr id="1614245538" name="Picture 1" descr="A screenshot of a computer&#10;&#10;Description automatically generated"/>
             <wp:cNvGraphicFramePr>
               <a:graphicFrameLocks xmlns:a="http://schemas.openxmlformats.org/drawingml/2006/main" noChangeAspect="1"/>
             </wp:cNvGraphicFramePr>
@@ -231,7 +231,7 @@
               <a:graphicData uri="http://schemas.openxmlformats.org/drawingml/2006/picture">
                 <pic:pic xmlns:pic="http://schemas.openxmlformats.org/drawingml/2006/picture">
                   <pic:nvPicPr>
-                    <pic:cNvPr id="2123219560" name="Picture 4" descr="A diagram of a government&#10;&#10;Description automatically generated"/>
+                    <pic:cNvPr id="1614245538" name="Picture 1" descr="A screenshot of a computer&#10;&#10;Description automatically generated"/>
                     <pic:cNvPicPr/>
                   </pic:nvPicPr>
                   <pic:blipFill>
@@ -249,7 +249,7 @@
                   <pic:spPr>
                     <a:xfrm>
                       <a:off x="0" y="0"/>
-                      <a:ext cx="5651231" cy="3940164"/>
+                      <a:ext cx="5943600" cy="3154045"/>
                     </a:xfrm>
                     <a:prstGeom prst="rect">
                       <a:avLst/>
@@ -264,6 +264,160 @@
     </w:p>
     <w:p>
       <w:r>
+        <w:rPr>
+          <w:noProof/>
+        </w:rPr>
+        <w:drawing>
+          <wp:inline distT="0" distB="0" distL="0" distR="0" wp14:anchorId="2DBF3481" wp14:editId="0998C77F">
+            <wp:extent cx="5943600" cy="3531235"/>
+            <wp:effectExtent l="0" t="0" r="0" b="0"/>
+            <wp:docPr id="992613589" name="Picture 2" descr="A screenshot of a computer&#10;&#10;Description automatically generated"/>
+            <wp:cNvGraphicFramePr>
+              <a:graphicFrameLocks xmlns:a="http://schemas.openxmlformats.org/drawingml/2006/main" noChangeAspect="1"/>
+            </wp:cNvGraphicFramePr>
+            <a:graphic xmlns:a="http://schemas.openxmlformats.org/drawingml/2006/main">
+              <a:graphicData uri="http://schemas.openxmlformats.org/drawingml/2006/picture">
+                <pic:pic xmlns:pic="http://schemas.openxmlformats.org/drawingml/2006/picture">
+                  <pic:nvPicPr>
+                    <pic:cNvPr id="992613589" name="Picture 2" descr="A screenshot of a computer&#10;&#10;Description automatically generated"/>
+                    <pic:cNvPicPr/>
+                  </pic:nvPicPr>
+                  <pic:blipFill>
+                    <a:blip r:embed="rId9">
+                      <a:extLst>
+                        <a:ext uri="{28A0092B-C50C-407E-A947-70E740481C1C}">
+                          <a14:useLocalDpi xmlns:a14="http://schemas.microsoft.com/office/drawing/2010/main" val="0"/>
+                        </a:ext>
+                      </a:extLst>
+                    </a:blip>
+                    <a:stretch>
+                      <a:fillRect/>
+                    </a:stretch>
+                  </pic:blipFill>
+                  <pic:spPr>
+                    <a:xfrm>
+                      <a:off x="0" y="0"/>
+                      <a:ext cx="5943600" cy="3531235"/>
+                    </a:xfrm>
+                    <a:prstGeom prst="rect">
+                      <a:avLst/>
+                    </a:prstGeom>
+                  </pic:spPr>
+                </pic:pic>
+              </a:graphicData>
+            </a:graphic>
+          </wp:inline>
+        </w:drawing>
+      </w:r>
+    </w:p>
+    <w:p>
+      <w:r>
+        <w:t xml:space="preserve">Here </w:t>
+      </w:r>
+      <w:r>
+        <w:t xml:space="preserve">are two examples of graphs in Gruff. </w:t>
+      </w:r>
+    </w:p>
+    <w:p>
+      <w:r>
+        <w:rPr>
+          <w:noProof/>
+        </w:rPr>
+        <w:lastRenderedPageBreak/>
+        <w:drawing>
+          <wp:inline distT="0" distB="0" distL="0" distR="0" wp14:anchorId="3F2E5AE4" wp14:editId="5686E75E">
+            <wp:extent cx="5943600" cy="2772410"/>
+            <wp:effectExtent l="0" t="0" r="0" b="8890"/>
+            <wp:docPr id="163827289" name="Picture 3" descr="A diagram of a diagram&#10;&#10;Description automatically generated"/>
+            <wp:cNvGraphicFramePr>
+              <a:graphicFrameLocks xmlns:a="http://schemas.openxmlformats.org/drawingml/2006/main" noChangeAspect="1"/>
+            </wp:cNvGraphicFramePr>
+            <a:graphic xmlns:a="http://schemas.openxmlformats.org/drawingml/2006/main">
+              <a:graphicData uri="http://schemas.openxmlformats.org/drawingml/2006/picture">
+                <pic:pic xmlns:pic="http://schemas.openxmlformats.org/drawingml/2006/picture">
+                  <pic:nvPicPr>
+                    <pic:cNvPr id="163827289" name="Picture 3" descr="A diagram of a diagram&#10;&#10;Description automatically generated"/>
+                    <pic:cNvPicPr/>
+                  </pic:nvPicPr>
+                  <pic:blipFill>
+                    <a:blip r:embed="rId10">
+                      <a:extLst>
+                        <a:ext uri="{28A0092B-C50C-407E-A947-70E740481C1C}">
+                          <a14:useLocalDpi xmlns:a14="http://schemas.microsoft.com/office/drawing/2010/main" val="0"/>
+                        </a:ext>
+                      </a:extLst>
+                    </a:blip>
+                    <a:stretch>
+                      <a:fillRect/>
+                    </a:stretch>
+                  </pic:blipFill>
+                  <pic:spPr>
+                    <a:xfrm>
+                      <a:off x="0" y="0"/>
+                      <a:ext cx="5943600" cy="2772410"/>
+                    </a:xfrm>
+                    <a:prstGeom prst="rect">
+                      <a:avLst/>
+                    </a:prstGeom>
+                  </pic:spPr>
+                </pic:pic>
+              </a:graphicData>
+            </a:graphic>
+          </wp:inline>
+        </w:drawing>
+      </w:r>
+    </w:p>
+    <w:p>
+      <w:r>
+        <w:rPr>
+          <w:noProof/>
+        </w:rPr>
+        <w:drawing>
+          <wp:inline distT="0" distB="0" distL="0" distR="0" wp14:anchorId="26AFE409" wp14:editId="71BC9FE5">
+            <wp:extent cx="5943600" cy="2407285"/>
+            <wp:effectExtent l="0" t="0" r="0" b="0"/>
+            <wp:docPr id="1815638985" name="Picture 4" descr="A diagram of a group of people&#10;&#10;Description automatically generated with medium confidence"/>
+            <wp:cNvGraphicFramePr>
+              <a:graphicFrameLocks xmlns:a="http://schemas.openxmlformats.org/drawingml/2006/main" noChangeAspect="1"/>
+            </wp:cNvGraphicFramePr>
+            <a:graphic xmlns:a="http://schemas.openxmlformats.org/drawingml/2006/main">
+              <a:graphicData uri="http://schemas.openxmlformats.org/drawingml/2006/picture">
+                <pic:pic xmlns:pic="http://schemas.openxmlformats.org/drawingml/2006/picture">
+                  <pic:nvPicPr>
+                    <pic:cNvPr id="1815638985" name="Picture 4" descr="A diagram of a group of people&#10;&#10;Description automatically generated with medium confidence"/>
+                    <pic:cNvPicPr/>
+                  </pic:nvPicPr>
+                  <pic:blipFill>
+                    <a:blip r:embed="rId11">
+                      <a:extLst>
+                        <a:ext uri="{28A0092B-C50C-407E-A947-70E740481C1C}">
+                          <a14:useLocalDpi xmlns:a14="http://schemas.microsoft.com/office/drawing/2010/main" val="0"/>
+                        </a:ext>
+                      </a:extLst>
+                    </a:blip>
+                    <a:stretch>
+                      <a:fillRect/>
+                    </a:stretch>
+                  </pic:blipFill>
+                  <pic:spPr>
+                    <a:xfrm>
+                      <a:off x="0" y="0"/>
+                      <a:ext cx="5943600" cy="2407285"/>
+                    </a:xfrm>
+                    <a:prstGeom prst="rect">
+                      <a:avLst/>
+                    </a:prstGeom>
+                  </pic:spPr>
+                </pic:pic>
+              </a:graphicData>
+            </a:graphic>
+          </wp:inline>
+        </w:drawing>
+      </w:r>
+    </w:p>
+    <w:p/>
+    <w:p>
+      <w:r>
         <w:t xml:space="preserve">This is the new </w:t>
       </w:r>
       <w:proofErr w:type="spellStart"/>
@@ -272,31 +426,10 @@
       </w:r>
       <w:proofErr w:type="spellEnd"/>
       <w:r>
-        <w:t xml:space="preserve"> capability. Although in this session it seems to be relying more on ChatGPT than on the information I have in the knowledge graph. I think part of that is that I haven’t included the actual knowledge graph information yet but rather text strings from the </w:t>
-      </w:r>
-      <w:proofErr w:type="spellStart"/>
-      <w:r>
-        <w:t>rdfs:label</w:t>
-      </w:r>
-      <w:proofErr w:type="spellEnd"/>
-      <w:r>
-        <w:t xml:space="preserve"> and </w:t>
-      </w:r>
-      <w:proofErr w:type="spellStart"/>
-      <w:r>
-        <w:t>skos:definition</w:t>
-      </w:r>
-      <w:proofErr w:type="spellEnd"/>
-      <w:r>
-        <w:t xml:space="preserve"> properties. I’m still figuring out how to communicate all the information about classes, subclasses, and properties to the LLM. </w:t>
-      </w:r>
-      <w:proofErr w:type="gramStart"/>
-      <w:r>
-        <w:t>So</w:t>
-      </w:r>
-      <w:proofErr w:type="gramEnd"/>
-      <w:r>
-        <w:t xml:space="preserve"> the following is just a very rough not very impressive first pass:</w:t>
+        <w:t xml:space="preserve"> capability. Although in this session</w:t>
+      </w:r>
+      <w:r>
+        <w:t xml:space="preserve">, it’s not working. It’s just using ChatGPT not the ontology. This is a new feature and I’m pretty sure there is something extra I need to do to make it see the ontology because I used it a bit more and clearly it was just using ChatGPT. All this UI stuff is new, in the old version you just did SPARQL queries. That’s why in the RAG system I used a Python Servlet, although even with this new capability, I think ultimately creating a custom UI is better. </w:t>
       </w:r>
     </w:p>
     <w:p>
@@ -321,7 +454,7 @@
                     <pic:cNvPicPr/>
                   </pic:nvPicPr>
                   <pic:blipFill>
-                    <a:blip r:embed="rId9">
+                    <a:blip r:embed="rId12">
                       <a:extLst>
                         <a:ext uri="{28A0092B-C50C-407E-A947-70E740481C1C}">
                           <a14:useLocalDpi xmlns:a14="http://schemas.microsoft.com/office/drawing/2010/main" val="0"/>

</xml_diff>

<commit_message>
Update Climate Ontology and LLM Integration Examples.docx
Updated word document with another Gruff graph
</commit_message>
<xml_diff>
--- a/Climate Ontology and LLM Integration Examples.docx
+++ b/Climate Ontology and LLM Integration Examples.docx
@@ -22,31 +22,7 @@
         <w:t>These are just some very basic examples of what can be done with AllegroGraph and LLMs. All I needed to do for the following was run a Linux script on my PC and set up AllegroGraph with my Open AI API key. The first examples are some basic NLP.</w:t>
       </w:r>
       <w:r>
-        <w:t xml:space="preserve"> Note: this is why it would be useful to use excerpts from the book. I’ve been including excerpts from the book as property values using a property called </w:t>
-      </w:r>
-      <w:proofErr w:type="spellStart"/>
-      <w:r>
-        <w:t>skos:definition</w:t>
-      </w:r>
-      <w:proofErr w:type="spellEnd"/>
-      <w:r>
-        <w:t xml:space="preserve">. When I run the Linux </w:t>
-      </w:r>
-      <w:proofErr w:type="gramStart"/>
-      <w:r>
-        <w:t>script</w:t>
-      </w:r>
-      <w:proofErr w:type="gramEnd"/>
-      <w:r>
-        <w:t xml:space="preserve"> I tell it to create embeddings for all the strings that are the value of that property (as well as the </w:t>
-      </w:r>
-      <w:proofErr w:type="spellStart"/>
-      <w:r>
-        <w:t>rdfs:label</w:t>
-      </w:r>
-      <w:proofErr w:type="spellEnd"/>
-      <w:r>
-        <w:t xml:space="preserve">), then ChatGPT can use those strings to answer questions. It can also do things like return specific objects of the graph that are relevant to a question. There are examples of doing this with a custom UI for another ontology here: </w:t>
+        <w:t xml:space="preserve"> Note: this is why it would be useful to use excerpts from the book. I’ve been including excerpts from the book as property values using a property called skos:definition. When I run the Linux script I tell it to create embeddings for all the strings that are the value of that property (as well as the rdfs:label), then ChatGPT can use those strings to answer questions. It can also do things like return specific objects of the graph that are relevant to a question. There are examples of doing this with a custom UI for another ontology here: </w:t>
       </w:r>
       <w:hyperlink r:id="rId4" w:history="1">
         <w:r>
@@ -315,7 +291,13 @@
         <w:t xml:space="preserve">Here </w:t>
       </w:r>
       <w:r>
-        <w:t xml:space="preserve">are two examples of graphs in Gruff. </w:t>
+        <w:t xml:space="preserve">are </w:t>
+      </w:r>
+      <w:r>
+        <w:t>3</w:t>
+      </w:r>
+      <w:r>
+        <w:t xml:space="preserve"> examples of graphs in Gruff. </w:t>
       </w:r>
     </w:p>
     <w:p>
@@ -415,18 +397,58 @@
         </w:drawing>
       </w:r>
     </w:p>
-    <w:p/>
     <w:p>
       <w:r>
-        <w:t xml:space="preserve">This is the new </w:t>
-      </w:r>
-      <w:proofErr w:type="spellStart"/>
-      <w:r>
-        <w:t>ChatBot</w:t>
-      </w:r>
-      <w:proofErr w:type="spellEnd"/>
-      <w:r>
-        <w:t xml:space="preserve"> capability. Although in this session</w:t>
+        <w:rPr>
+          <w:noProof/>
+        </w:rPr>
+        <w:lastRenderedPageBreak/>
+        <w:drawing>
+          <wp:inline distT="0" distB="0" distL="0" distR="0" wp14:anchorId="3222CCDC" wp14:editId="3DEED027">
+            <wp:extent cx="5943600" cy="3877945"/>
+            <wp:effectExtent l="0" t="0" r="0" b="8255"/>
+            <wp:docPr id="956011605" name="Picture 1" descr="A diagram of a forest&#10;&#10;Description automatically generated with medium confidence"/>
+            <wp:cNvGraphicFramePr>
+              <a:graphicFrameLocks xmlns:a="http://schemas.openxmlformats.org/drawingml/2006/main" noChangeAspect="1"/>
+            </wp:cNvGraphicFramePr>
+            <a:graphic xmlns:a="http://schemas.openxmlformats.org/drawingml/2006/main">
+              <a:graphicData uri="http://schemas.openxmlformats.org/drawingml/2006/picture">
+                <pic:pic xmlns:pic="http://schemas.openxmlformats.org/drawingml/2006/picture">
+                  <pic:nvPicPr>
+                    <pic:cNvPr id="956011605" name="Picture 1" descr="A diagram of a forest&#10;&#10;Description automatically generated with medium confidence"/>
+                    <pic:cNvPicPr/>
+                  </pic:nvPicPr>
+                  <pic:blipFill>
+                    <a:blip r:embed="rId12">
+                      <a:extLst>
+                        <a:ext uri="{28A0092B-C50C-407E-A947-70E740481C1C}">
+                          <a14:useLocalDpi xmlns:a14="http://schemas.microsoft.com/office/drawing/2010/main" val="0"/>
+                        </a:ext>
+                      </a:extLst>
+                    </a:blip>
+                    <a:stretch>
+                      <a:fillRect/>
+                    </a:stretch>
+                  </pic:blipFill>
+                  <pic:spPr>
+                    <a:xfrm>
+                      <a:off x="0" y="0"/>
+                      <a:ext cx="5943600" cy="3877945"/>
+                    </a:xfrm>
+                    <a:prstGeom prst="rect">
+                      <a:avLst/>
+                    </a:prstGeom>
+                  </pic:spPr>
+                </pic:pic>
+              </a:graphicData>
+            </a:graphic>
+          </wp:inline>
+        </w:drawing>
+      </w:r>
+    </w:p>
+    <w:p>
+      <w:r>
+        <w:t>This is the new ChatBot capability. Although in this session</w:t>
       </w:r>
       <w:r>
         <w:t xml:space="preserve">, it’s not working. It’s just using ChatGPT not the ontology. This is a new feature and I’m pretty sure there is something extra I need to do to make it see the ontology because I used it a bit more and clearly it was just using ChatGPT. All this UI stuff is new, in the old version you just did SPARQL queries. That’s why in the RAG system I used a Python Servlet, although even with this new capability, I think ultimately creating a custom UI is better. </w:t>
@@ -454,7 +476,7 @@
                     <pic:cNvPicPr/>
                   </pic:nvPicPr>
                   <pic:blipFill>
-                    <a:blip r:embed="rId12">
+                    <a:blip r:embed="rId13">
                       <a:extLst>
                         <a:ext uri="{28A0092B-C50C-407E-A947-70E740481C1C}">
                           <a14:useLocalDpi xmlns:a14="http://schemas.microsoft.com/office/drawing/2010/main" val="0"/>

</xml_diff>